<commit_message>
Added Zeitplan Tom Rudolph
</commit_message>
<xml_diff>
--- a/Projektdokumentation.docx
+++ b/Projektdokumentation.docx
@@ -694,26 +694,6 @@
           <w:szCs w:val="28"/>
         </w:rPr>
         <w:t>Automatisierte Tests</w:t>
-      </w:r>
-    </w:p>
-    <w:p>
-      <w:pPr>
-        <w:pStyle w:val="Listenabsatz"/>
-        <w:numPr>
-          <w:ilvl w:val="0"/>
-          <w:numId w:val="5"/>
-        </w:numPr>
-        <w:rPr>
-          <w:sz w:val="28"/>
-          <w:szCs w:val="28"/>
-        </w:rPr>
-      </w:pPr>
-      <w:r>
-        <w:rPr>
-          <w:sz w:val="28"/>
-          <w:szCs w:val="28"/>
-        </w:rPr>
-        <w:t>Zusatzleistung</w:t>
       </w:r>
     </w:p>
     <w:p>
@@ -6482,10 +6462,7 @@
           </w:tcPr>
           <w:p>
             <w:r>
-              <w:t>6</w:t>
-            </w:r>
-            <w:r>
-              <w:t xml:space="preserve"> (Unt.S.)</w:t>
+              <w:t>6 (Unt.S.)</w:t>
             </w:r>
           </w:p>
         </w:tc>
@@ -6517,10 +6494,7 @@
           </w:tcPr>
           <w:p>
             <w:r>
-              <w:t>4</w:t>
-            </w:r>
-            <w:r>
-              <w:t>(Unt.S.)</w:t>
+              <w:t>4(Unt.S.)</w:t>
             </w:r>
           </w:p>
         </w:tc>
@@ -6609,10 +6583,7 @@
           </w:tcPr>
           <w:p>
             <w:r>
-              <w:t>2</w:t>
-            </w:r>
-            <w:r>
-              <w:t>5.03-26.03</w:t>
+              <w:t>25.03-26.03</w:t>
             </w:r>
           </w:p>
         </w:tc>
@@ -6650,22 +6621,7 @@
           </w:tcPr>
           <w:p>
             <w:r>
-              <w:t>2</w:t>
-            </w:r>
-            <w:r>
-              <w:t>9</w:t>
-            </w:r>
-            <w:r>
-              <w:t>.0</w:t>
-            </w:r>
-            <w:r>
-              <w:t>3</w:t>
-            </w:r>
-            <w:r>
-              <w:t>–</w:t>
-            </w:r>
-            <w:r>
-              <w:t>30.03</w:t>
+              <w:t>29.03–30.03</w:t>
             </w:r>
           </w:p>
         </w:tc>
@@ -6819,6 +6775,493 @@
       <w:pPr>
         <w:rPr>
           <w:rStyle w:val="IntensiveHervorhebung"/>
+        </w:rPr>
+      </w:pPr>
+    </w:p>
+    <w:p>
+      <w:pPr>
+        <w:rPr>
+          <w:rStyle w:val="IntensiveHervorhebung"/>
+          <w:b/>
+          <w:bCs/>
+          <w:i w:val="0"/>
+          <w:iCs w:val="0"/>
+          <w:color w:val="auto"/>
+          <w:sz w:val="28"/>
+          <w:szCs w:val="28"/>
+        </w:rPr>
+      </w:pPr>
+      <w:r>
+        <w:rPr>
+          <w:rStyle w:val="IntensiveHervorhebung"/>
+          <w:b/>
+          <w:bCs/>
+          <w:i w:val="0"/>
+          <w:iCs w:val="0"/>
+          <w:color w:val="auto"/>
+          <w:sz w:val="28"/>
+          <w:szCs w:val="28"/>
+        </w:rPr>
+        <w:lastRenderedPageBreak/>
+        <w:t>Tom Rudolph</w:t>
+      </w:r>
+    </w:p>
+    <w:tbl>
+      <w:tblPr>
+        <w:tblStyle w:val="Tabellenraster"/>
+        <w:tblW w:w="0" w:type="auto"/>
+        <w:tblLook w:val="04A0" w:firstRow="1" w:lastRow="0" w:firstColumn="1" w:lastColumn="0" w:noHBand="0" w:noVBand="1"/>
+      </w:tblPr>
+      <w:tblGrid>
+        <w:gridCol w:w="3085"/>
+        <w:gridCol w:w="3084"/>
+        <w:gridCol w:w="3085"/>
+      </w:tblGrid>
+      <w:tr>
+        <w:tc>
+          <w:tcPr>
+            <w:tcW w:w="3085" w:type="dxa"/>
+            <w:shd w:val="clear" w:color="auto" w:fill="92CDDC" w:themeFill="accent5" w:themeFillTint="99"/>
+          </w:tcPr>
+          <w:p>
+            <w:pPr>
+              <w:pStyle w:val="berschrift3"/>
+            </w:pPr>
+            <w:r>
+              <w:t>Arbeitspaket</w:t>
+            </w:r>
+          </w:p>
+        </w:tc>
+        <w:tc>
+          <w:tcPr>
+            <w:tcW w:w="3084" w:type="dxa"/>
+            <w:shd w:val="clear" w:color="auto" w:fill="92CDDC" w:themeFill="accent5" w:themeFillTint="99"/>
+          </w:tcPr>
+          <w:p>
+            <w:pPr>
+              <w:pStyle w:val="berschrift3"/>
+            </w:pPr>
+            <w:r>
+              <w:t>Zeitraum</w:t>
+            </w:r>
+          </w:p>
+        </w:tc>
+        <w:tc>
+          <w:tcPr>
+            <w:tcW w:w="3085" w:type="dxa"/>
+            <w:shd w:val="clear" w:color="auto" w:fill="92CDDC" w:themeFill="accent5" w:themeFillTint="99"/>
+          </w:tcPr>
+          <w:p>
+            <w:pPr>
+              <w:pStyle w:val="berschrift3"/>
+              <w:jc w:val="both"/>
+            </w:pPr>
+            <w:r>
+              <w:t>Dauer</w:t>
+            </w:r>
+            <w:r>
+              <w:t xml:space="preserve"> </w:t>
+            </w:r>
+          </w:p>
+        </w:tc>
+      </w:tr>
+      <w:tr>
+        <w:tc>
+          <w:tcPr>
+            <w:tcW w:w="3085" w:type="dxa"/>
+          </w:tcPr>
+          <w:p>
+            <w:r>
+              <w:t>Mock-Ups der Webseiten</w:t>
+            </w:r>
+          </w:p>
+        </w:tc>
+        <w:tc>
+          <w:tcPr>
+            <w:tcW w:w="3084" w:type="dxa"/>
+          </w:tcPr>
+          <w:p>
+            <w:r>
+              <w:t xml:space="preserve">13.01 – </w:t>
+            </w:r>
+            <w:r>
+              <w:t>14.01</w:t>
+            </w:r>
+          </w:p>
+        </w:tc>
+        <w:tc>
+          <w:tcPr>
+            <w:tcW w:w="3085" w:type="dxa"/>
+          </w:tcPr>
+          <w:p>
+            <w:r>
+              <w:t>1</w:t>
+            </w:r>
+            <w:r>
+              <w:t>4</w:t>
+            </w:r>
+            <w:r>
+              <w:t xml:space="preserve"> (Unt.S.)</w:t>
+            </w:r>
+          </w:p>
+        </w:tc>
+      </w:tr>
+      <w:tr>
+        <w:tc>
+          <w:tcPr>
+            <w:tcW w:w="3085" w:type="dxa"/>
+          </w:tcPr>
+          <w:p>
+            <w:r>
+              <w:t>MVP - Frontend Basis</w:t>
+            </w:r>
+          </w:p>
+        </w:tc>
+        <w:tc>
+          <w:tcPr>
+            <w:tcW w:w="3084" w:type="dxa"/>
+          </w:tcPr>
+          <w:p>
+            <w:r>
+              <w:t>1</w:t>
+            </w:r>
+            <w:r>
+              <w:t>5</w:t>
+            </w:r>
+            <w:r>
+              <w:t>.01 – 1</w:t>
+            </w:r>
+            <w:r>
+              <w:t>7.01</w:t>
+            </w:r>
+          </w:p>
+        </w:tc>
+        <w:tc>
+          <w:tcPr>
+            <w:tcW w:w="3085" w:type="dxa"/>
+          </w:tcPr>
+          <w:p>
+            <w:r>
+              <w:t>1</w:t>
+            </w:r>
+            <w:r>
+              <w:t>3</w:t>
+            </w:r>
+            <w:r>
+              <w:t xml:space="preserve"> (Unt.S.)</w:t>
+            </w:r>
+          </w:p>
+        </w:tc>
+      </w:tr>
+      <w:tr>
+        <w:trPr>
+          <w:trHeight w:val="415"/>
+        </w:trPr>
+        <w:tc>
+          <w:tcPr>
+            <w:tcW w:w="3085" w:type="dxa"/>
+          </w:tcPr>
+          <w:p>
+            <w:r>
+              <w:t>MVP - Frontend Homepage</w:t>
+            </w:r>
+            <w:r>
+              <w:t xml:space="preserve"> </w:t>
+            </w:r>
+            <w:r>
+              <w:t>/</w:t>
+            </w:r>
+            <w:r>
+              <w:t xml:space="preserve"> </w:t>
+            </w:r>
+            <w:r>
+              <w:t>Checkout</w:t>
+            </w:r>
+          </w:p>
+        </w:tc>
+        <w:tc>
+          <w:tcPr>
+            <w:tcW w:w="3084" w:type="dxa"/>
+          </w:tcPr>
+          <w:p>
+            <w:r>
+              <w:t>17.01 – 20.01</w:t>
+            </w:r>
+          </w:p>
+        </w:tc>
+        <w:tc>
+          <w:tcPr>
+            <w:tcW w:w="3085" w:type="dxa"/>
+          </w:tcPr>
+          <w:p>
+            <w:r>
+              <w:t>18 (Unt.S.)</w:t>
+            </w:r>
+          </w:p>
+        </w:tc>
+      </w:tr>
+      <w:tr>
+        <w:trPr>
+          <w:trHeight w:val="415"/>
+        </w:trPr>
+        <w:tc>
+          <w:tcPr>
+            <w:tcW w:w="3085" w:type="dxa"/>
+          </w:tcPr>
+          <w:p>
+            <w:r>
+              <w:t>MVP - Frontend Login/Register</w:t>
+            </w:r>
+          </w:p>
+        </w:tc>
+        <w:tc>
+          <w:tcPr>
+            <w:tcW w:w="3084" w:type="dxa"/>
+          </w:tcPr>
+          <w:p>
+            <w:r>
+              <w:t>21.01 – 23.01</w:t>
+            </w:r>
+          </w:p>
+        </w:tc>
+        <w:tc>
+          <w:tcPr>
+            <w:tcW w:w="3085" w:type="dxa"/>
+          </w:tcPr>
+          <w:p>
+            <w:r>
+              <w:t>5 (Unt.S.)</w:t>
+            </w:r>
+          </w:p>
+        </w:tc>
+      </w:tr>
+      <w:tr>
+        <w:trPr>
+          <w:trHeight w:val="371"/>
+        </w:trPr>
+        <w:tc>
+          <w:tcPr>
+            <w:tcW w:w="3085" w:type="dxa"/>
+          </w:tcPr>
+          <w:p>
+            <w:r>
+              <w:t>MVP - Frontend Dinner-Contest</w:t>
+            </w:r>
+          </w:p>
+        </w:tc>
+        <w:tc>
+          <w:tcPr>
+            <w:tcW w:w="3084" w:type="dxa"/>
+          </w:tcPr>
+          <w:p>
+            <w:r>
+              <w:t>24.02 – 26.02</w:t>
+            </w:r>
+          </w:p>
+        </w:tc>
+        <w:tc>
+          <w:tcPr>
+            <w:tcW w:w="3085" w:type="dxa"/>
+          </w:tcPr>
+          <w:p>
+            <w:r>
+              <w:t>12 (Unt.S.)</w:t>
+            </w:r>
+          </w:p>
+        </w:tc>
+      </w:tr>
+      <w:tr>
+        <w:tc>
+          <w:tcPr>
+            <w:tcW w:w="3085" w:type="dxa"/>
+          </w:tcPr>
+          <w:p>
+            <w:r>
+              <w:t>Testautomatisierung mit RF</w:t>
+            </w:r>
+          </w:p>
+        </w:tc>
+        <w:tc>
+          <w:tcPr>
+            <w:tcW w:w="3084" w:type="dxa"/>
+          </w:tcPr>
+          <w:p>
+            <w:r>
+              <w:t>27.01 – 27.01</w:t>
+            </w:r>
+          </w:p>
+        </w:tc>
+        <w:tc>
+          <w:tcPr>
+            <w:tcW w:w="3085" w:type="dxa"/>
+          </w:tcPr>
+          <w:p>
+            <w:r>
+              <w:t>6 (Unt.S.)</w:t>
+            </w:r>
+          </w:p>
+        </w:tc>
+      </w:tr>
+      <w:tr>
+        <w:tc>
+          <w:tcPr>
+            <w:tcW w:w="3085" w:type="dxa"/>
+          </w:tcPr>
+          <w:p>
+            <w:r>
+              <w:t>Marketingausarbeitung</w:t>
+            </w:r>
+          </w:p>
+        </w:tc>
+        <w:tc>
+          <w:tcPr>
+            <w:tcW w:w="3084" w:type="dxa"/>
+          </w:tcPr>
+          <w:p>
+            <w:r>
+              <w:t>28.01 – 28.01</w:t>
+            </w:r>
+          </w:p>
+        </w:tc>
+        <w:tc>
+          <w:tcPr>
+            <w:tcW w:w="3085" w:type="dxa"/>
+          </w:tcPr>
+          <w:p>
+            <w:r>
+              <w:t>6 (Unt.S.)</w:t>
+            </w:r>
+          </w:p>
+        </w:tc>
+      </w:tr>
+      <w:tr>
+        <w:tc>
+          <w:tcPr>
+            <w:tcW w:w="3085" w:type="dxa"/>
+          </w:tcPr>
+          <w:p>
+            <w:r>
+              <w:t>Abschlussdokumentation</w:t>
+            </w:r>
+          </w:p>
+        </w:tc>
+        <w:tc>
+          <w:tcPr>
+            <w:tcW w:w="3084" w:type="dxa"/>
+          </w:tcPr>
+          <w:p>
+            <w:r>
+              <w:t>31.01 - 03.04</w:t>
+            </w:r>
+          </w:p>
+        </w:tc>
+        <w:tc>
+          <w:tcPr>
+            <w:tcW w:w="3085" w:type="dxa"/>
+          </w:tcPr>
+          <w:p>
+            <w:r>
+              <w:t>18 (Unt.S.)</w:t>
+            </w:r>
+          </w:p>
+        </w:tc>
+      </w:tr>
+      <w:tr>
+        <w:tc>
+          <w:tcPr>
+            <w:tcW w:w="3085" w:type="dxa"/>
+          </w:tcPr>
+          <w:p>
+            <w:pPr>
+              <w:pStyle w:val="berschrift3"/>
+            </w:pPr>
+            <w:r>
+              <w:t>Gesamt</w:t>
+            </w:r>
+            <w:r>
+              <w:rPr>
+                <w:rStyle w:val="Fett"/>
+                <w:b/>
+                <w:bCs/>
+              </w:rPr>
+              <w:t>:</w:t>
+            </w:r>
+          </w:p>
+        </w:tc>
+        <w:tc>
+          <w:tcPr>
+            <w:tcW w:w="3084" w:type="dxa"/>
+          </w:tcPr>
+          <w:p>
+            <w:pPr>
+              <w:rPr>
+                <w:b/>
+                <w:bCs/>
+                <w:sz w:val="28"/>
+                <w:szCs w:val="28"/>
+              </w:rPr>
+            </w:pPr>
+          </w:p>
+        </w:tc>
+        <w:tc>
+          <w:tcPr>
+            <w:tcW w:w="3085" w:type="dxa"/>
+          </w:tcPr>
+          <w:p>
+            <w:pPr>
+              <w:rPr>
+                <w:rStyle w:val="Fett"/>
+              </w:rPr>
+            </w:pPr>
+            <w:r>
+              <w:rPr>
+                <w:rStyle w:val="Fett"/>
+              </w:rPr>
+              <w:t>92 Unterrichtsstunden</w:t>
+            </w:r>
+            <w:r>
+              <w:rPr>
+                <w:rStyle w:val="Fett"/>
+              </w:rPr>
+              <w:t xml:space="preserve"> </w:t>
+            </w:r>
+            <w:r>
+              <w:rPr>
+                <w:rStyle w:val="Fett"/>
+              </w:rPr>
+              <w:t>(45 Minuten)</w:t>
+            </w:r>
+          </w:p>
+          <w:p>
+            <w:pPr>
+              <w:rPr>
+                <w:b/>
+                <w:bCs/>
+                <w:sz w:val="28"/>
+                <w:szCs w:val="28"/>
+              </w:rPr>
+            </w:pPr>
+            <w:r>
+              <w:rPr>
+                <w:rStyle w:val="Fett"/>
+              </w:rPr>
+              <w:t>(69 Stunden)</w:t>
+            </w:r>
+          </w:p>
+        </w:tc>
+      </w:tr>
+    </w:tbl>
+    <w:p>
+      <w:pPr>
+        <w:rPr>
+          <w:rStyle w:val="IntensiveHervorhebung"/>
+          <w:b/>
+          <w:bCs/>
+          <w:i w:val="0"/>
+          <w:iCs w:val="0"/>
+          <w:color w:val="auto"/>
+          <w:sz w:val="28"/>
+          <w:szCs w:val="28"/>
         </w:rPr>
       </w:pPr>
     </w:p>
@@ -7301,6 +7744,7 @@
                 <w:sz w:val="24"/>
                 <w:szCs w:val="24"/>
               </w:rPr>
+              <w:lastRenderedPageBreak/>
               <w:t>Kommunikationsrisiken:</w:t>
             </w:r>
           </w:p>
@@ -10824,10 +11268,10 @@
             <v:path o:extrusionok="f" gradientshapeok="t" o:connecttype="rect"/>
             <o:lock v:ext="edit" aspectratio="t"/>
           </v:shapetype>
-          <v:shape id="_x0000_i1025" type="#_x0000_t75" style="width:76.35pt;height:49.05pt" o:ole="">
+          <v:shape id="_x0000_i1025" type="#_x0000_t75" style="width:76.8pt;height:49.2pt" o:ole="">
             <v:imagedata r:id="rId16" o:title=""/>
           </v:shape>
-          <o:OLEObject Type="Embed" ProgID="Package" ShapeID="_x0000_i1025" DrawAspect="Icon" ObjectID="_1805214582" r:id="rId17"/>
+          <o:OLEObject Type="Embed" ProgID="Package" ShapeID="_x0000_i1025" DrawAspect="Icon" ObjectID="_1805224338" r:id="rId17"/>
         </w:object>
       </w:r>
     </w:p>
@@ -10914,10 +11358,10 @@
           <w:szCs w:val="24"/>
         </w:rPr>
         <w:object w:dxaOrig="1520" w:dyaOrig="987" w14:anchorId="71352E78">
-          <v:shape id="_x0000_i1026" type="#_x0000_t75" style="width:76.35pt;height:49.05pt" o:ole="">
+          <v:shape id="_x0000_i1026" type="#_x0000_t75" style="width:76.8pt;height:49.2pt" o:ole="">
             <v:imagedata r:id="rId18" o:title=""/>
           </v:shape>
-          <o:OLEObject Type="Embed" ProgID="Package" ShapeID="_x0000_i1026" DrawAspect="Icon" ObjectID="_1805214583" r:id="rId19"/>
+          <o:OLEObject Type="Embed" ProgID="Package" ShapeID="_x0000_i1026" DrawAspect="Icon" ObjectID="_1805224339" r:id="rId19"/>
         </w:object>
       </w:r>
     </w:p>
@@ -10986,10 +11430,10 @@
           <w:szCs w:val="24"/>
         </w:rPr>
         <w:object w:dxaOrig="1520" w:dyaOrig="987" w14:anchorId="0D8ABEB7">
-          <v:shape id="_x0000_i1027" type="#_x0000_t75" style="width:76.35pt;height:49.05pt" o:ole="">
+          <v:shape id="_x0000_i1027" type="#_x0000_t75" style="width:76.8pt;height:49.2pt" o:ole="">
             <v:imagedata r:id="rId20" o:title=""/>
           </v:shape>
-          <o:OLEObject Type="Embed" ProgID="Package" ShapeID="_x0000_i1027" DrawAspect="Icon" ObjectID="_1805214584" r:id="rId21"/>
+          <o:OLEObject Type="Embed" ProgID="Package" ShapeID="_x0000_i1027" DrawAspect="Icon" ObjectID="_1805224340" r:id="rId21"/>
         </w:object>
       </w:r>
     </w:p>
@@ -11049,10 +11493,10 @@
           <w:szCs w:val="24"/>
         </w:rPr>
         <w:object w:dxaOrig="1520" w:dyaOrig="987" w14:anchorId="76B92034">
-          <v:shape id="_x0000_i1028" type="#_x0000_t75" style="width:76.35pt;height:49.05pt" o:ole="">
+          <v:shape id="_x0000_i1028" type="#_x0000_t75" style="width:76.8pt;height:49.2pt" o:ole="">
             <v:imagedata r:id="rId22" o:title=""/>
           </v:shape>
-          <o:OLEObject Type="Embed" ProgID="Package" ShapeID="_x0000_i1028" DrawAspect="Icon" ObjectID="_1805214585" r:id="rId23"/>
+          <o:OLEObject Type="Embed" ProgID="Package" ShapeID="_x0000_i1028" DrawAspect="Icon" ObjectID="_1805224341" r:id="rId23"/>
         </w:object>
       </w:r>
     </w:p>
@@ -11111,10 +11555,10 @@
           <w:szCs w:val="24"/>
         </w:rPr>
         <w:object w:dxaOrig="1520" w:dyaOrig="987" w14:anchorId="073F4BB3">
-          <v:shape id="_x0000_i1029" type="#_x0000_t75" style="width:76.35pt;height:49.05pt" o:ole="">
+          <v:shape id="_x0000_i1029" type="#_x0000_t75" style="width:76.8pt;height:49.2pt" o:ole="">
             <v:imagedata r:id="rId24" o:title=""/>
           </v:shape>
-          <o:OLEObject Type="Embed" ProgID="Package" ShapeID="_x0000_i1029" DrawAspect="Icon" ObjectID="_1805214586" r:id="rId25"/>
+          <o:OLEObject Type="Embed" ProgID="Package" ShapeID="_x0000_i1029" DrawAspect="Icon" ObjectID="_1805224342" r:id="rId25"/>
         </w:object>
       </w:r>
     </w:p>
@@ -11164,10 +11608,10 @@
           <w:szCs w:val="24"/>
         </w:rPr>
         <w:object w:dxaOrig="1520" w:dyaOrig="987" w14:anchorId="5B9E0940">
-          <v:shape id="_x0000_i1030" type="#_x0000_t75" style="width:76.35pt;height:49.05pt" o:ole="">
+          <v:shape id="_x0000_i1030" type="#_x0000_t75" style="width:76.8pt;height:49.2pt" o:ole="">
             <v:imagedata r:id="rId26" o:title=""/>
           </v:shape>
-          <o:OLEObject Type="Embed" ProgID="Package" ShapeID="_x0000_i1030" DrawAspect="Icon" ObjectID="_1805214587" r:id="rId27"/>
+          <o:OLEObject Type="Embed" ProgID="Package" ShapeID="_x0000_i1030" DrawAspect="Icon" ObjectID="_1805224343" r:id="rId27"/>
         </w:object>
       </w:r>
     </w:p>
@@ -11199,51 +11643,14 @@
         </w:rPr>
         <w:br w:type="page"/>
       </w:r>
-    </w:p>
-    <w:p>
-      <w:pPr>
+      <w:r>
         <w:rPr>
           <w:b/>
           <w:bCs/>
           <w:sz w:val="24"/>
           <w:szCs w:val="24"/>
         </w:rPr>
-      </w:pPr>
-    </w:p>
-    <w:p>
-      <w:pPr>
-        <w:rPr>
-          <w:b/>
-          <w:bCs/>
-          <w:sz w:val="24"/>
-          <w:szCs w:val="24"/>
-        </w:rPr>
-      </w:pPr>
-      <w:r>
-        <w:rPr>
-          <w:b/>
-          <w:bCs/>
-          <w:sz w:val="24"/>
-          <w:szCs w:val="24"/>
-        </w:rPr>
-        <w:t>Zusatzaufgabe:</w:t>
-      </w:r>
-      <w:r>
-        <w:rPr>
-          <w:b/>
-          <w:bCs/>
-          <w:sz w:val="24"/>
-          <w:szCs w:val="24"/>
-        </w:rPr>
-        <w:br/>
-      </w:r>
-      <w:r>
-        <w:rPr>
-          <w:b/>
-          <w:bCs/>
-          <w:sz w:val="24"/>
-          <w:szCs w:val="24"/>
-        </w:rPr>
+        <w:lastRenderedPageBreak/>
         <w:br/>
       </w:r>
     </w:p>
@@ -12408,7 +12815,7 @@
   <w:style w:type="paragraph" w:default="1" w:styleId="Standard">
     <w:name w:val="Normal"/>
     <w:qFormat/>
-    <w:rsid w:val="006C5B05"/>
+    <w:rsid w:val="00B92643"/>
   </w:style>
   <w:style w:type="paragraph" w:styleId="berschrift1">
     <w:name w:val="heading 1"/>

</xml_diff>